<commit_message>
Chore: Upload new rag.docx file
</commit_message>
<xml_diff>
--- a/docs/rag.docx
+++ b/docs/rag.docx
@@ -462,6 +462,357 @@
           <w14:ligatures w14:val="none"/>
         </w:rPr>
         <w:t>OpenAI automatically parses and chunks your documents, creates and stores the embeddings, and use both vector and keyword search to retrieve relevant content to answer user queries.</w:t>
+      </w:r>
+    </w:p>
+    <w:p/>
+    <w:p>
+      <w:pPr>
+        <w:spacing w:before="100" w:beforeAutospacing="1" w:after="100" w:afterAutospacing="1"/>
+        <w:rPr>
+          <w:rFonts w:ascii="Times New Roman" w:eastAsia="Times New Roman" w:hAnsi="Times New Roman" w:cs="Times New Roman"/>
+          <w:kern w:val="0"/>
+          <w14:ligatures w14:val="none"/>
+        </w:rPr>
+      </w:pPr>
+      <w:r>
+        <w:rPr>
+          <w:rFonts w:ascii="Times New Roman" w:eastAsia="Times New Roman" w:hAnsi="Times New Roman" w:cs="Times New Roman"/>
+          <w:kern w:val="0"/>
+          <w14:ligatures w14:val="none"/>
+        </w:rPr>
+        <w:t xml:space="preserve">How </w:t>
+      </w:r>
+      <w:proofErr w:type="gramStart"/>
+      <w:r>
+        <w:rPr>
+          <w:rFonts w:ascii="Times New Roman" w:eastAsia="Times New Roman" w:hAnsi="Times New Roman" w:cs="Times New Roman"/>
+          <w:kern w:val="0"/>
+          <w14:ligatures w14:val="none"/>
+        </w:rPr>
+        <w:t>RAG(</w:t>
+      </w:r>
+      <w:proofErr w:type="gramEnd"/>
+      <w:r>
+        <w:rPr>
+          <w:rFonts w:ascii="Times New Roman" w:eastAsia="Times New Roman" w:hAnsi="Times New Roman" w:cs="Times New Roman"/>
+          <w:kern w:val="0"/>
+          <w14:ligatures w14:val="none"/>
+        </w:rPr>
+        <w:t>retrieval augmented generation) is different from OpenAI internet browsing tools?</w:t>
+      </w:r>
+    </w:p>
+    <w:p>
+      <w:pPr>
+        <w:spacing w:before="100" w:beforeAutospacing="1" w:after="100" w:afterAutospacing="1"/>
+        <w:rPr>
+          <w:rFonts w:ascii="Times New Roman" w:eastAsia="Times New Roman" w:hAnsi="Times New Roman" w:cs="Times New Roman"/>
+          <w:kern w:val="0"/>
+          <w14:ligatures w14:val="none"/>
+        </w:rPr>
+      </w:pPr>
+      <w:r>
+        <w:rPr>
+          <w:rFonts w:ascii="Times New Roman" w:eastAsia="Times New Roman" w:hAnsi="Times New Roman" w:cs="Times New Roman"/>
+          <w:kern w:val="0"/>
+          <w14:ligatures w14:val="none"/>
+        </w:rPr>
+        <w:t xml:space="preserve">-→ In internet browsing, we have no control on which data we are about to </w:t>
+      </w:r>
+      <w:proofErr w:type="gramStart"/>
+      <w:r>
+        <w:rPr>
+          <w:rFonts w:ascii="Times New Roman" w:eastAsia="Times New Roman" w:hAnsi="Times New Roman" w:cs="Times New Roman"/>
+          <w:kern w:val="0"/>
+          <w14:ligatures w14:val="none"/>
+        </w:rPr>
+        <w:t>access(</w:t>
+      </w:r>
+      <w:proofErr w:type="gramEnd"/>
+      <w:r>
+        <w:rPr>
+          <w:rFonts w:ascii="Times New Roman" w:eastAsia="Times New Roman" w:hAnsi="Times New Roman" w:cs="Times New Roman"/>
+          <w:kern w:val="0"/>
+          <w14:ligatures w14:val="none"/>
+        </w:rPr>
+        <w:t>so which data we are about to augment to the model’s response), we have no control on searching the document</w:t>
+      </w:r>
+      <w:r>
+        <w:rPr>
+          <w:rFonts w:ascii="Times New Roman" w:eastAsia="Times New Roman" w:hAnsi="Times New Roman" w:cs="Times New Roman"/>
+          <w:kern w:val="0"/>
+          <w14:ligatures w14:val="none"/>
+        </w:rPr>
+        <w:t>. A</w:t>
+      </w:r>
+      <w:r>
+        <w:rPr>
+          <w:rFonts w:ascii="Times New Roman" w:eastAsia="Times New Roman" w:hAnsi="Times New Roman" w:cs="Times New Roman"/>
+          <w:kern w:val="0"/>
+          <w14:ligatures w14:val="none"/>
+        </w:rPr>
+        <w:t>ll</w:t>
+      </w:r>
+      <w:r>
+        <w:rPr>
+          <w:rFonts w:ascii="Times New Roman" w:eastAsia="Times New Roman" w:hAnsi="Times New Roman" w:cs="Times New Roman"/>
+          <w:kern w:val="0"/>
+          <w14:ligatures w14:val="none"/>
+        </w:rPr>
+        <w:t xml:space="preserve"> the process i.e. </w:t>
+      </w:r>
+      <w:r>
+        <w:rPr>
+          <w:rFonts w:ascii="Times New Roman" w:eastAsia="Times New Roman" w:hAnsi="Times New Roman" w:cs="Times New Roman"/>
+          <w:kern w:val="0"/>
+          <w14:ligatures w14:val="none"/>
+        </w:rPr>
+        <w:t xml:space="preserve"> searching, ranking or Search Engine Operation is designed and controlled by </w:t>
+      </w:r>
+      <w:proofErr w:type="gramStart"/>
+      <w:r>
+        <w:rPr>
+          <w:rFonts w:ascii="Times New Roman" w:eastAsia="Times New Roman" w:hAnsi="Times New Roman" w:cs="Times New Roman"/>
+          <w:kern w:val="0"/>
+          <w14:ligatures w14:val="none"/>
+        </w:rPr>
+        <w:t>google ,</w:t>
+      </w:r>
+      <w:proofErr w:type="gramEnd"/>
+      <w:r>
+        <w:rPr>
+          <w:rFonts w:ascii="Times New Roman" w:eastAsia="Times New Roman" w:hAnsi="Times New Roman" w:cs="Times New Roman"/>
+          <w:kern w:val="0"/>
+          <w14:ligatures w14:val="none"/>
+        </w:rPr>
+        <w:t xml:space="preserve"> no customization.</w:t>
+      </w:r>
+    </w:p>
+    <w:p>
+      <w:pPr>
+        <w:spacing w:before="100" w:beforeAutospacing="1" w:after="100" w:afterAutospacing="1"/>
+        <w:rPr>
+          <w:rFonts w:ascii="Times New Roman" w:eastAsia="Times New Roman" w:hAnsi="Times New Roman" w:cs="Times New Roman"/>
+          <w:kern w:val="0"/>
+          <w14:ligatures w14:val="none"/>
+        </w:rPr>
+      </w:pPr>
+      <w:r>
+        <w:rPr>
+          <w:rFonts w:ascii="Times New Roman" w:eastAsia="Times New Roman" w:hAnsi="Times New Roman" w:cs="Times New Roman"/>
+          <w:kern w:val="0"/>
+          <w14:ligatures w14:val="none"/>
+        </w:rPr>
+        <w:t>RAG gives us ability to create our own search engine. Here is how it works</w:t>
+      </w:r>
+    </w:p>
+    <w:p>
+      <w:pPr>
+        <w:numPr>
+          <w:ilvl w:val="0"/>
+          <w:numId w:val="3"/>
+        </w:numPr>
+        <w:spacing w:before="100" w:beforeAutospacing="1" w:after="100" w:afterAutospacing="1"/>
+        <w:rPr>
+          <w:rFonts w:ascii="Times New Roman" w:eastAsia="Times New Roman" w:hAnsi="Times New Roman" w:cs="Times New Roman"/>
+          <w:kern w:val="0"/>
+          <w14:ligatures w14:val="none"/>
+        </w:rPr>
+      </w:pPr>
+      <w:r>
+        <w:rPr>
+          <w:rFonts w:ascii="Times New Roman" w:eastAsia="Times New Roman" w:hAnsi="Times New Roman" w:cs="Times New Roman"/>
+          <w:kern w:val="0"/>
+          <w14:ligatures w14:val="none"/>
+        </w:rPr>
+        <w:t xml:space="preserve">It takes the user input, Simplifies </w:t>
+      </w:r>
+      <w:proofErr w:type="gramStart"/>
+      <w:r>
+        <w:rPr>
+          <w:rFonts w:ascii="Times New Roman" w:eastAsia="Times New Roman" w:hAnsi="Times New Roman" w:cs="Times New Roman"/>
+          <w:kern w:val="0"/>
+          <w14:ligatures w14:val="none"/>
+        </w:rPr>
+        <w:t>it(</w:t>
+      </w:r>
+      <w:proofErr w:type="gramEnd"/>
+    </w:p>
+    <w:p>
+      <w:pPr>
+        <w:numPr>
+          <w:ilvl w:val="0"/>
+          <w:numId w:val="4"/>
+        </w:numPr>
+        <w:spacing w:before="100" w:beforeAutospacing="1" w:after="100" w:afterAutospacing="1"/>
+        <w:rPr>
+          <w:rFonts w:ascii="Times New Roman" w:eastAsia="Times New Roman" w:hAnsi="Times New Roman" w:cs="Times New Roman"/>
+          <w:kern w:val="0"/>
+          <w14:ligatures w14:val="none"/>
+        </w:rPr>
+      </w:pPr>
+      <w:r>
+        <w:rPr>
+          <w:rFonts w:ascii="Times New Roman" w:eastAsia="Times New Roman" w:hAnsi="Times New Roman" w:cs="Times New Roman"/>
+          <w:kern w:val="0"/>
+          <w14:ligatures w14:val="none"/>
+        </w:rPr>
+        <w:t xml:space="preserve">Rewrites user queries to optimize them for search, </w:t>
+      </w:r>
+      <w:proofErr w:type="gramStart"/>
+      <w:r>
+        <w:rPr>
+          <w:rFonts w:ascii="Times New Roman" w:eastAsia="Times New Roman" w:hAnsi="Times New Roman" w:cs="Times New Roman"/>
+          <w:kern w:val="0"/>
+          <w14:ligatures w14:val="none"/>
+        </w:rPr>
+        <w:t>Better</w:t>
+      </w:r>
+      <w:proofErr w:type="gramEnd"/>
+      <w:r>
+        <w:rPr>
+          <w:rFonts w:ascii="Times New Roman" w:eastAsia="Times New Roman" w:hAnsi="Times New Roman" w:cs="Times New Roman"/>
+          <w:kern w:val="0"/>
+          <w14:ligatures w14:val="none"/>
+        </w:rPr>
+        <w:t xml:space="preserve"> queries —&gt; Better Search—&gt; Better Document finding—&gt; Better Result/Response.</w:t>
+      </w:r>
+    </w:p>
+    <w:p>
+      <w:pPr>
+        <w:numPr>
+          <w:ilvl w:val="0"/>
+          <w:numId w:val="4"/>
+        </w:numPr>
+        <w:spacing w:before="100" w:beforeAutospacing="1" w:after="100" w:afterAutospacing="1"/>
+        <w:rPr>
+          <w:rFonts w:ascii="Times New Roman" w:eastAsia="Times New Roman" w:hAnsi="Times New Roman" w:cs="Times New Roman"/>
+          <w:kern w:val="0"/>
+          <w14:ligatures w14:val="none"/>
+        </w:rPr>
+      </w:pPr>
+      <w:r>
+        <w:rPr>
+          <w:rFonts w:ascii="Times New Roman" w:eastAsia="Times New Roman" w:hAnsi="Times New Roman" w:cs="Times New Roman"/>
+          <w:kern w:val="0"/>
+          <w14:ligatures w14:val="none"/>
+        </w:rPr>
+        <w:t>Breaks down complex user queries into multiple searches it can run in parallel</w:t>
+      </w:r>
+      <w:r>
+        <w:rPr>
+          <w:rFonts w:ascii="Times New Roman" w:eastAsia="Times New Roman" w:hAnsi="Times New Roman" w:cs="Times New Roman"/>
+          <w:kern w:val="0"/>
+          <w14:ligatures w14:val="none"/>
+        </w:rPr>
+        <w:t xml:space="preserve"> </w:t>
+      </w:r>
+      <w:r>
+        <w:rPr>
+          <w:rFonts w:ascii="Times New Roman" w:eastAsia="Times New Roman" w:hAnsi="Times New Roman" w:cs="Times New Roman"/>
+          <w:kern w:val="0"/>
+          <w14:ligatures w14:val="none"/>
+        </w:rPr>
+        <w:t>(Fast Searching through the content).</w:t>
+      </w:r>
+    </w:p>
+    <w:p>
+      <w:pPr>
+        <w:pStyle w:val="ListParagraph"/>
+        <w:numPr>
+          <w:ilvl w:val="0"/>
+          <w:numId w:val="3"/>
+        </w:numPr>
+        <w:spacing w:before="100" w:beforeAutospacing="1" w:after="100" w:afterAutospacing="1"/>
+        <w:rPr>
+          <w:rFonts w:ascii="Times New Roman" w:eastAsia="Times New Roman" w:hAnsi="Times New Roman" w:cs="Times New Roman"/>
+          <w:kern w:val="0"/>
+          <w14:ligatures w14:val="none"/>
+        </w:rPr>
+      </w:pPr>
+      <w:r>
+        <w:rPr>
+          <w:rFonts w:ascii="Times New Roman" w:eastAsia="Times New Roman" w:hAnsi="Times New Roman" w:cs="Times New Roman"/>
+          <w:kern w:val="0"/>
+          <w14:ligatures w14:val="none"/>
+        </w:rPr>
+        <w:lastRenderedPageBreak/>
+        <w:t xml:space="preserve">Search Operation is done in our custom store —&gt; </w:t>
+      </w:r>
+      <w:proofErr w:type="spellStart"/>
+      <w:r>
+        <w:rPr>
+          <w:rFonts w:ascii="Times New Roman" w:eastAsia="Times New Roman" w:hAnsi="Times New Roman" w:cs="Times New Roman"/>
+          <w:kern w:val="0"/>
+          <w14:ligatures w14:val="none"/>
+        </w:rPr>
+        <w:t>Vector_stores</w:t>
+      </w:r>
+      <w:proofErr w:type="spellEnd"/>
+      <w:r>
+        <w:rPr>
+          <w:rFonts w:ascii="Times New Roman" w:eastAsia="Times New Roman" w:hAnsi="Times New Roman" w:cs="Times New Roman"/>
+          <w:kern w:val="0"/>
+          <w14:ligatures w14:val="none"/>
+        </w:rPr>
+        <w:t xml:space="preserve"> ( • Runs both keyword and semantic searches across both assistant and thread vector stores.)</w:t>
+      </w:r>
+    </w:p>
+    <w:p>
+      <w:pPr>
+        <w:numPr>
+          <w:ilvl w:val="0"/>
+          <w:numId w:val="3"/>
+        </w:numPr>
+        <w:spacing w:before="100" w:beforeAutospacing="1" w:after="100" w:afterAutospacing="1"/>
+        <w:rPr>
+          <w:rFonts w:ascii="Times New Roman" w:eastAsia="Times New Roman" w:hAnsi="Times New Roman" w:cs="Times New Roman"/>
+          <w:kern w:val="0"/>
+          <w14:ligatures w14:val="none"/>
+        </w:rPr>
+      </w:pPr>
+      <w:r>
+        <w:rPr>
+          <w:rFonts w:ascii="Times New Roman" w:eastAsia="Times New Roman" w:hAnsi="Times New Roman" w:cs="Times New Roman"/>
+          <w:kern w:val="0"/>
+          <w14:ligatures w14:val="none"/>
+        </w:rPr>
+        <w:t xml:space="preserve">Ranking or Re-Ranking is also </w:t>
+      </w:r>
+      <w:proofErr w:type="gramStart"/>
+      <w:r>
+        <w:rPr>
+          <w:rFonts w:ascii="Times New Roman" w:eastAsia="Times New Roman" w:hAnsi="Times New Roman" w:cs="Times New Roman"/>
+          <w:kern w:val="0"/>
+          <w14:ligatures w14:val="none"/>
+        </w:rPr>
+        <w:t>handled.(</w:t>
+      </w:r>
+      <w:proofErr w:type="gramEnd"/>
+      <w:r>
+        <w:rPr>
+          <w:rFonts w:ascii="Times New Roman" w:eastAsia="Times New Roman" w:hAnsi="Times New Roman" w:cs="Times New Roman"/>
+          <w:kern w:val="0"/>
+          <w14:ligatures w14:val="none"/>
+        </w:rPr>
+        <w:t xml:space="preserve"> • </w:t>
+      </w:r>
+      <w:proofErr w:type="spellStart"/>
+      <w:r>
+        <w:rPr>
+          <w:rFonts w:ascii="Times New Roman" w:eastAsia="Times New Roman" w:hAnsi="Times New Roman" w:cs="Times New Roman"/>
+          <w:kern w:val="0"/>
+          <w14:ligatures w14:val="none"/>
+        </w:rPr>
+        <w:t>Reranks</w:t>
+      </w:r>
+      <w:proofErr w:type="spellEnd"/>
+      <w:r>
+        <w:rPr>
+          <w:rFonts w:ascii="Times New Roman" w:eastAsia="Times New Roman" w:hAnsi="Times New Roman" w:cs="Times New Roman"/>
+          <w:kern w:val="0"/>
+          <w14:ligatures w14:val="none"/>
+        </w:rPr>
+        <w:t xml:space="preserve"> search results to pick the most relevant ones before generating the final response.)</w:t>
       </w:r>
     </w:p>
     <w:p/>
@@ -478,6 +829,119 @@
 <file path=word/numbering.xml><?xml version="1.0" encoding="utf-8"?>
 <w:numbering xmlns:wpc="http://schemas.microsoft.com/office/word/2010/wordprocessingCanvas" xmlns:cx="http://schemas.microsoft.com/office/drawing/2014/chartex" xmlns:cx1="http://schemas.microsoft.com/office/drawing/2015/9/8/chartex" xmlns:cx2="http://schemas.microsoft.com/office/drawing/2015/10/21/chartex" xmlns:cx3="http://schemas.microsoft.com/office/drawing/2016/5/9/chartex" xmlns:cx4="http://schemas.microsoft.com/office/drawing/2016/5/10/chartex" xmlns:cx5="http://schemas.microsoft.com/office/drawing/2016/5/11/chartex" xmlns:cx6="http://schemas.microsoft.com/office/drawing/2016/5/12/chartex" xmlns:cx7="http://schemas.microsoft.com/office/drawing/2016/5/13/chartex" xmlns:cx8="http://schemas.microsoft.com/office/drawing/2016/5/14/chartex" xmlns:mc="http://schemas.openxmlformats.org/markup-compatibility/2006" xmlns:aink="http://schemas.microsoft.com/office/drawing/2016/ink" xmlns:am3d="http://schemas.microsoft.com/office/drawing/2017/model3d" xmlns:o="urn:schemas-microsoft-com:office:office" xmlns:oel="http://schemas.microsoft.com/office/2019/extlst" xmlns:r="http://schemas.openxmlformats.org/officeDocument/2006/relationships" xmlns:m="http://schemas.openxmlformats.org/officeDocument/2006/math" xmlns:v="urn:schemas-microsoft-com:vml" xmlns:wp14="http://schemas.microsoft.com/office/word/2010/wordprocessingDrawing" xmlns:wp="http://schemas.openxmlformats.org/drawingml/2006/wordprocessingDrawing" xmlns:w10="urn:schemas-microsoft-com:office:word" xmlns:w="http://schemas.openxmlformats.org/wordprocessingml/2006/main" xmlns:w14="http://schemas.microsoft.com/office/word/2010/wordml" xmlns:w15="http://schemas.microsoft.com/office/word/2012/wordml" xmlns:w16cex="http://schemas.microsoft.com/office/word/2018/wordml/cex" xmlns:w16cid="http://schemas.microsoft.com/office/word/2016/wordml/cid" xmlns:w16="http://schemas.microsoft.com/office/word/2018/wordml" xmlns:w16sdtdh="http://schemas.microsoft.com/office/word/2020/wordml/sdtdatahash" xmlns:w16se="http://schemas.microsoft.com/office/word/2015/wordml/symex" xmlns:wpg="http://schemas.microsoft.com/office/word/2010/wordprocessingGroup" xmlns:wpi="http://schemas.microsoft.com/office/word/2010/wordprocessingInk" xmlns:wne="http://schemas.microsoft.com/office/word/2006/wordml" xmlns:wps="http://schemas.microsoft.com/office/word/2010/wordprocessingShape" mc:Ignorable="w14 w15 w16se w16cid w16 w16cex w16sdtdh wp14">
   <w:abstractNum w:abstractNumId="0" w15:restartNumberingAfterBreak="0">
+    <w:nsid w:val="07EB6725"/>
+    <w:multiLevelType w:val="multilevel"/>
+    <w:tmpl w:val="98AEE7F0"/>
+    <w:lvl w:ilvl="0">
+      <w:start w:val="1"/>
+      <w:numFmt w:val="decimal"/>
+      <w:lvlText w:val="%1."/>
+      <w:lvlJc w:val="left"/>
+      <w:pPr>
+        <w:tabs>
+          <w:tab w:val="num" w:pos="720"/>
+        </w:tabs>
+        <w:ind w:left="720" w:hanging="360"/>
+      </w:pPr>
+    </w:lvl>
+    <w:lvl w:ilvl="1" w:tentative="1">
+      <w:start w:val="1"/>
+      <w:numFmt w:val="decimal"/>
+      <w:lvlText w:val="%2."/>
+      <w:lvlJc w:val="left"/>
+      <w:pPr>
+        <w:tabs>
+          <w:tab w:val="num" w:pos="1440"/>
+        </w:tabs>
+        <w:ind w:left="1440" w:hanging="360"/>
+      </w:pPr>
+    </w:lvl>
+    <w:lvl w:ilvl="2" w:tentative="1">
+      <w:start w:val="1"/>
+      <w:numFmt w:val="decimal"/>
+      <w:lvlText w:val="%3."/>
+      <w:lvlJc w:val="left"/>
+      <w:pPr>
+        <w:tabs>
+          <w:tab w:val="num" w:pos="2160"/>
+        </w:tabs>
+        <w:ind w:left="2160" w:hanging="360"/>
+      </w:pPr>
+    </w:lvl>
+    <w:lvl w:ilvl="3" w:tentative="1">
+      <w:start w:val="1"/>
+      <w:numFmt w:val="decimal"/>
+      <w:lvlText w:val="%4."/>
+      <w:lvlJc w:val="left"/>
+      <w:pPr>
+        <w:tabs>
+          <w:tab w:val="num" w:pos="2880"/>
+        </w:tabs>
+        <w:ind w:left="2880" w:hanging="360"/>
+      </w:pPr>
+    </w:lvl>
+    <w:lvl w:ilvl="4" w:tentative="1">
+      <w:start w:val="1"/>
+      <w:numFmt w:val="decimal"/>
+      <w:lvlText w:val="%5."/>
+      <w:lvlJc w:val="left"/>
+      <w:pPr>
+        <w:tabs>
+          <w:tab w:val="num" w:pos="3600"/>
+        </w:tabs>
+        <w:ind w:left="3600" w:hanging="360"/>
+      </w:pPr>
+    </w:lvl>
+    <w:lvl w:ilvl="5" w:tentative="1">
+      <w:start w:val="1"/>
+      <w:numFmt w:val="decimal"/>
+      <w:lvlText w:val="%6."/>
+      <w:lvlJc w:val="left"/>
+      <w:pPr>
+        <w:tabs>
+          <w:tab w:val="num" w:pos="4320"/>
+        </w:tabs>
+        <w:ind w:left="4320" w:hanging="360"/>
+      </w:pPr>
+    </w:lvl>
+    <w:lvl w:ilvl="6" w:tentative="1">
+      <w:start w:val="1"/>
+      <w:numFmt w:val="decimal"/>
+      <w:lvlText w:val="%7."/>
+      <w:lvlJc w:val="left"/>
+      <w:pPr>
+        <w:tabs>
+          <w:tab w:val="num" w:pos="5040"/>
+        </w:tabs>
+        <w:ind w:left="5040" w:hanging="360"/>
+      </w:pPr>
+    </w:lvl>
+    <w:lvl w:ilvl="7" w:tentative="1">
+      <w:start w:val="1"/>
+      <w:numFmt w:val="decimal"/>
+      <w:lvlText w:val="%8."/>
+      <w:lvlJc w:val="left"/>
+      <w:pPr>
+        <w:tabs>
+          <w:tab w:val="num" w:pos="5760"/>
+        </w:tabs>
+        <w:ind w:left="5760" w:hanging="360"/>
+      </w:pPr>
+    </w:lvl>
+    <w:lvl w:ilvl="8" w:tentative="1">
+      <w:start w:val="1"/>
+      <w:numFmt w:val="decimal"/>
+      <w:lvlText w:val="%9."/>
+      <w:lvlJc w:val="left"/>
+      <w:pPr>
+        <w:tabs>
+          <w:tab w:val="num" w:pos="6480"/>
+        </w:tabs>
+        <w:ind w:left="6480" w:hanging="360"/>
+      </w:pPr>
+    </w:lvl>
+  </w:abstractNum>
+  <w:abstractNum w:abstractNumId="1" w15:restartNumberingAfterBreak="0">
     <w:nsid w:val="52C234C5"/>
     <w:multiLevelType w:val="multilevel"/>
     <w:tmpl w:val="74101A72"/>
@@ -590,7 +1054,7 @@
       </w:pPr>
     </w:lvl>
   </w:abstractNum>
-  <w:abstractNum w:abstractNumId="1" w15:restartNumberingAfterBreak="0">
+  <w:abstractNum w:abstractNumId="2" w15:restartNumberingAfterBreak="0">
     <w:nsid w:val="6CB10434"/>
     <w:multiLevelType w:val="multilevel"/>
     <w:tmpl w:val="DEE4720A"/>
@@ -703,11 +1167,282 @@
       </w:pPr>
     </w:lvl>
   </w:abstractNum>
+  <w:abstractNum w:abstractNumId="3" w15:restartNumberingAfterBreak="0">
+    <w:nsid w:val="758C456C"/>
+    <w:multiLevelType w:val="multilevel"/>
+    <w:tmpl w:val="1E308F34"/>
+    <w:lvl w:ilvl="0">
+      <w:start w:val="1"/>
+      <w:numFmt w:val="decimal"/>
+      <w:lvlText w:val="%1."/>
+      <w:lvlJc w:val="left"/>
+      <w:pPr>
+        <w:tabs>
+          <w:tab w:val="num" w:pos="720"/>
+        </w:tabs>
+        <w:ind w:left="720" w:hanging="360"/>
+      </w:pPr>
+    </w:lvl>
+    <w:lvl w:ilvl="1" w:tentative="1">
+      <w:start w:val="1"/>
+      <w:numFmt w:val="decimal"/>
+      <w:lvlText w:val="%2."/>
+      <w:lvlJc w:val="left"/>
+      <w:pPr>
+        <w:tabs>
+          <w:tab w:val="num" w:pos="1440"/>
+        </w:tabs>
+        <w:ind w:left="1440" w:hanging="360"/>
+      </w:pPr>
+    </w:lvl>
+    <w:lvl w:ilvl="2" w:tentative="1">
+      <w:start w:val="1"/>
+      <w:numFmt w:val="decimal"/>
+      <w:lvlText w:val="%3."/>
+      <w:lvlJc w:val="left"/>
+      <w:pPr>
+        <w:tabs>
+          <w:tab w:val="num" w:pos="2160"/>
+        </w:tabs>
+        <w:ind w:left="2160" w:hanging="360"/>
+      </w:pPr>
+    </w:lvl>
+    <w:lvl w:ilvl="3" w:tentative="1">
+      <w:start w:val="1"/>
+      <w:numFmt w:val="decimal"/>
+      <w:lvlText w:val="%4."/>
+      <w:lvlJc w:val="left"/>
+      <w:pPr>
+        <w:tabs>
+          <w:tab w:val="num" w:pos="2880"/>
+        </w:tabs>
+        <w:ind w:left="2880" w:hanging="360"/>
+      </w:pPr>
+    </w:lvl>
+    <w:lvl w:ilvl="4" w:tentative="1">
+      <w:start w:val="1"/>
+      <w:numFmt w:val="decimal"/>
+      <w:lvlText w:val="%5."/>
+      <w:lvlJc w:val="left"/>
+      <w:pPr>
+        <w:tabs>
+          <w:tab w:val="num" w:pos="3600"/>
+        </w:tabs>
+        <w:ind w:left="3600" w:hanging="360"/>
+      </w:pPr>
+    </w:lvl>
+    <w:lvl w:ilvl="5" w:tentative="1">
+      <w:start w:val="1"/>
+      <w:numFmt w:val="decimal"/>
+      <w:lvlText w:val="%6."/>
+      <w:lvlJc w:val="left"/>
+      <w:pPr>
+        <w:tabs>
+          <w:tab w:val="num" w:pos="4320"/>
+        </w:tabs>
+        <w:ind w:left="4320" w:hanging="360"/>
+      </w:pPr>
+    </w:lvl>
+    <w:lvl w:ilvl="6" w:tentative="1">
+      <w:start w:val="1"/>
+      <w:numFmt w:val="decimal"/>
+      <w:lvlText w:val="%7."/>
+      <w:lvlJc w:val="left"/>
+      <w:pPr>
+        <w:tabs>
+          <w:tab w:val="num" w:pos="5040"/>
+        </w:tabs>
+        <w:ind w:left="5040" w:hanging="360"/>
+      </w:pPr>
+    </w:lvl>
+    <w:lvl w:ilvl="7" w:tentative="1">
+      <w:start w:val="1"/>
+      <w:numFmt w:val="decimal"/>
+      <w:lvlText w:val="%8."/>
+      <w:lvlJc w:val="left"/>
+      <w:pPr>
+        <w:tabs>
+          <w:tab w:val="num" w:pos="5760"/>
+        </w:tabs>
+        <w:ind w:left="5760" w:hanging="360"/>
+      </w:pPr>
+    </w:lvl>
+    <w:lvl w:ilvl="8" w:tentative="1">
+      <w:start w:val="1"/>
+      <w:numFmt w:val="decimal"/>
+      <w:lvlText w:val="%9."/>
+      <w:lvlJc w:val="left"/>
+      <w:pPr>
+        <w:tabs>
+          <w:tab w:val="num" w:pos="6480"/>
+        </w:tabs>
+        <w:ind w:left="6480" w:hanging="360"/>
+      </w:pPr>
+    </w:lvl>
+  </w:abstractNum>
+  <w:abstractNum w:abstractNumId="4" w15:restartNumberingAfterBreak="0">
+    <w:nsid w:val="782E4AF0"/>
+    <w:multiLevelType w:val="multilevel"/>
+    <w:tmpl w:val="57A0E5EE"/>
+    <w:lvl w:ilvl="0">
+      <w:start w:val="1"/>
+      <w:numFmt w:val="bullet"/>
+      <w:lvlText w:val=""/>
+      <w:lvlJc w:val="left"/>
+      <w:pPr>
+        <w:tabs>
+          <w:tab w:val="num" w:pos="1080"/>
+        </w:tabs>
+        <w:ind w:left="1080" w:hanging="360"/>
+      </w:pPr>
+      <w:rPr>
+        <w:rFonts w:ascii="Symbol" w:hAnsi="Symbol" w:hint="default"/>
+        <w:sz w:val="20"/>
+      </w:rPr>
+    </w:lvl>
+    <w:lvl w:ilvl="1" w:tentative="1">
+      <w:start w:val="1"/>
+      <w:numFmt w:val="bullet"/>
+      <w:lvlText w:val="o"/>
+      <w:lvlJc w:val="left"/>
+      <w:pPr>
+        <w:tabs>
+          <w:tab w:val="num" w:pos="1800"/>
+        </w:tabs>
+        <w:ind w:left="1800" w:hanging="360"/>
+      </w:pPr>
+      <w:rPr>
+        <w:rFonts w:ascii="Courier New" w:hAnsi="Courier New" w:hint="default"/>
+        <w:sz w:val="20"/>
+      </w:rPr>
+    </w:lvl>
+    <w:lvl w:ilvl="2" w:tentative="1">
+      <w:start w:val="1"/>
+      <w:numFmt w:val="bullet"/>
+      <w:lvlText w:val=""/>
+      <w:lvlJc w:val="left"/>
+      <w:pPr>
+        <w:tabs>
+          <w:tab w:val="num" w:pos="2520"/>
+        </w:tabs>
+        <w:ind w:left="2520" w:hanging="360"/>
+      </w:pPr>
+      <w:rPr>
+        <w:rFonts w:ascii="Wingdings" w:hAnsi="Wingdings" w:hint="default"/>
+        <w:sz w:val="20"/>
+      </w:rPr>
+    </w:lvl>
+    <w:lvl w:ilvl="3" w:tentative="1">
+      <w:start w:val="1"/>
+      <w:numFmt w:val="bullet"/>
+      <w:lvlText w:val=""/>
+      <w:lvlJc w:val="left"/>
+      <w:pPr>
+        <w:tabs>
+          <w:tab w:val="num" w:pos="3240"/>
+        </w:tabs>
+        <w:ind w:left="3240" w:hanging="360"/>
+      </w:pPr>
+      <w:rPr>
+        <w:rFonts w:ascii="Wingdings" w:hAnsi="Wingdings" w:hint="default"/>
+        <w:sz w:val="20"/>
+      </w:rPr>
+    </w:lvl>
+    <w:lvl w:ilvl="4" w:tentative="1">
+      <w:start w:val="1"/>
+      <w:numFmt w:val="bullet"/>
+      <w:lvlText w:val=""/>
+      <w:lvlJc w:val="left"/>
+      <w:pPr>
+        <w:tabs>
+          <w:tab w:val="num" w:pos="3960"/>
+        </w:tabs>
+        <w:ind w:left="3960" w:hanging="360"/>
+      </w:pPr>
+      <w:rPr>
+        <w:rFonts w:ascii="Wingdings" w:hAnsi="Wingdings" w:hint="default"/>
+        <w:sz w:val="20"/>
+      </w:rPr>
+    </w:lvl>
+    <w:lvl w:ilvl="5" w:tentative="1">
+      <w:start w:val="1"/>
+      <w:numFmt w:val="bullet"/>
+      <w:lvlText w:val=""/>
+      <w:lvlJc w:val="left"/>
+      <w:pPr>
+        <w:tabs>
+          <w:tab w:val="num" w:pos="4680"/>
+        </w:tabs>
+        <w:ind w:left="4680" w:hanging="360"/>
+      </w:pPr>
+      <w:rPr>
+        <w:rFonts w:ascii="Wingdings" w:hAnsi="Wingdings" w:hint="default"/>
+        <w:sz w:val="20"/>
+      </w:rPr>
+    </w:lvl>
+    <w:lvl w:ilvl="6" w:tentative="1">
+      <w:start w:val="1"/>
+      <w:numFmt w:val="bullet"/>
+      <w:lvlText w:val=""/>
+      <w:lvlJc w:val="left"/>
+      <w:pPr>
+        <w:tabs>
+          <w:tab w:val="num" w:pos="5400"/>
+        </w:tabs>
+        <w:ind w:left="5400" w:hanging="360"/>
+      </w:pPr>
+      <w:rPr>
+        <w:rFonts w:ascii="Wingdings" w:hAnsi="Wingdings" w:hint="default"/>
+        <w:sz w:val="20"/>
+      </w:rPr>
+    </w:lvl>
+    <w:lvl w:ilvl="7" w:tentative="1">
+      <w:start w:val="1"/>
+      <w:numFmt w:val="bullet"/>
+      <w:lvlText w:val=""/>
+      <w:lvlJc w:val="left"/>
+      <w:pPr>
+        <w:tabs>
+          <w:tab w:val="num" w:pos="6120"/>
+        </w:tabs>
+        <w:ind w:left="6120" w:hanging="360"/>
+      </w:pPr>
+      <w:rPr>
+        <w:rFonts w:ascii="Wingdings" w:hAnsi="Wingdings" w:hint="default"/>
+        <w:sz w:val="20"/>
+      </w:rPr>
+    </w:lvl>
+    <w:lvl w:ilvl="8" w:tentative="1">
+      <w:start w:val="1"/>
+      <w:numFmt w:val="bullet"/>
+      <w:lvlText w:val=""/>
+      <w:lvlJc w:val="left"/>
+      <w:pPr>
+        <w:tabs>
+          <w:tab w:val="num" w:pos="6840"/>
+        </w:tabs>
+        <w:ind w:left="6840" w:hanging="360"/>
+      </w:pPr>
+      <w:rPr>
+        <w:rFonts w:ascii="Wingdings" w:hAnsi="Wingdings" w:hint="default"/>
+        <w:sz w:val="20"/>
+      </w:rPr>
+    </w:lvl>
+  </w:abstractNum>
   <w:num w:numId="1" w16cid:durableId="651758817">
+    <w:abstractNumId w:val="2"/>
+  </w:num>
+  <w:num w:numId="2" w16cid:durableId="1954170801">
     <w:abstractNumId w:val="1"/>
   </w:num>
-  <w:num w:numId="2" w16cid:durableId="1954170801">
+  <w:num w:numId="3" w16cid:durableId="1287930520">
     <w:abstractNumId w:val="0"/>
+  </w:num>
+  <w:num w:numId="4" w16cid:durableId="968970881">
+    <w:abstractNumId w:val="4"/>
+  </w:num>
+  <w:num w:numId="5" w16cid:durableId="388262873">
+    <w:abstractNumId w:val="3"/>
   </w:num>
 </w:numbering>
 </file>

</xml_diff>